<commit_message>
ADC Schematics Completed and folder Modifications
</commit_message>
<xml_diff>
--- a/Writtings and Reports/LM118_AY24_25_Project_Interim_Report.docx
+++ b/Writtings and Reports/LM118_AY24_25_Project_Interim_Report.docx
@@ -4645,7 +4645,7 @@
         <w:spacing w:after="0" w:line="360" w:lineRule="auto"/>
         <w:jc w:val="both"/>
         <w:rPr>
-          <w:rFonts w:ascii="Times New Roman" w:eastAsia="Times New Roman" w:hAnsi="Times New Roman" w:cs="Times New Roman" w:hint="eastAsia"/>
+          <w:rFonts w:ascii="Times New Roman" w:eastAsia="Times New Roman" w:hAnsi="Times New Roman" w:cs="Times New Roman"/>
           <w:sz w:val="24"/>
           <w:szCs w:val="24"/>
           <w:lang w:val="en-US" w:eastAsia="zh-CN"/>
@@ -4936,7 +4936,7 @@
         <w:spacing w:after="0" w:line="360" w:lineRule="auto"/>
         <w:jc w:val="both"/>
         <w:rPr>
-          <w:rFonts w:ascii="Times New Roman" w:eastAsia="Times New Roman" w:hAnsi="Times New Roman" w:cs="Times New Roman" w:hint="eastAsia"/>
+          <w:rFonts w:ascii="Times New Roman" w:eastAsia="Times New Roman" w:hAnsi="Times New Roman" w:cs="Times New Roman"/>
           <w:sz w:val="24"/>
           <w:szCs w:val="24"/>
           <w:lang w:val="en-US" w:eastAsia="zh-CN"/>
@@ -6909,86 +6909,85 @@
       <w:pPr>
         <w:spacing w:line="360" w:lineRule="auto"/>
         <w:rPr>
+          <w:lang w:eastAsia="zh-CN"/>
+        </w:rPr>
+      </w:pPr>
+      <w:proofErr w:type="spellStart"/>
+      <w:proofErr w:type="gramStart"/>
+      <w:r>
+        <w:rPr>
+          <w:highlight w:val="yellow"/>
+          <w:lang w:eastAsia="zh-CN"/>
+        </w:rPr>
+        <w:t>xQueueSend</w:t>
+      </w:r>
+      <w:proofErr w:type="spellEnd"/>
+      <w:r>
+        <w:rPr>
+          <w:highlight w:val="yellow"/>
+          <w:lang w:eastAsia="zh-CN"/>
+        </w:rPr>
+        <w:t>(</w:t>
+      </w:r>
+      <w:proofErr w:type="spellStart"/>
+      <w:proofErr w:type="gramEnd"/>
+      <w:r>
+        <w:rPr>
+          <w:highlight w:val="yellow"/>
+          <w:lang w:eastAsia="zh-CN"/>
+        </w:rPr>
+        <w:t>xQueue</w:t>
+      </w:r>
+      <w:proofErr w:type="spellEnd"/>
+      <w:r>
+        <w:rPr>
+          <w:highlight w:val="yellow"/>
+          <w:lang w:eastAsia="zh-CN"/>
+        </w:rPr>
+        <w:t xml:space="preserve">, &amp;data, </w:t>
+      </w:r>
+      <w:proofErr w:type="spellStart"/>
+      <w:r>
+        <w:rPr>
+          <w:highlight w:val="yellow"/>
+          <w:lang w:eastAsia="zh-CN"/>
+        </w:rPr>
+        <w:t>portMAX_DELAY</w:t>
+      </w:r>
+      <w:proofErr w:type="spellEnd"/>
+      <w:r>
+        <w:rPr>
+          <w:highlight w:val="yellow"/>
+          <w:lang w:eastAsia="zh-CN"/>
+        </w:rPr>
+        <w:t>);</w:t>
+      </w:r>
+    </w:p>
+    <w:p>
+      <w:pPr>
+        <w:spacing w:line="360" w:lineRule="auto"/>
+        <w:rPr>
+          <w:lang w:eastAsia="zh-CN"/>
+        </w:rPr>
+      </w:pPr>
+      <w:r>
+        <w:rPr>
           <w:rFonts w:hint="eastAsia"/>
           <w:lang w:eastAsia="zh-CN"/>
         </w:rPr>
-      </w:pPr>
-      <w:proofErr w:type="spellStart"/>
-      <w:proofErr w:type="gramStart"/>
-      <w:r>
-        <w:rPr>
-          <w:highlight w:val="yellow"/>
+        <w:t>Okay what</w:t>
+      </w:r>
+      <w:r>
+        <w:rPr>
           <w:lang w:eastAsia="zh-CN"/>
         </w:rPr>
-        <w:t>xQueueSend</w:t>
-      </w:r>
-      <w:proofErr w:type="spellEnd"/>
-      <w:r>
-        <w:rPr>
-          <w:highlight w:val="yellow"/>
-          <w:lang w:eastAsia="zh-CN"/>
-        </w:rPr>
-        <w:t>(</w:t>
-      </w:r>
-      <w:proofErr w:type="spellStart"/>
-      <w:proofErr w:type="gramEnd"/>
-      <w:r>
-        <w:rPr>
-          <w:highlight w:val="yellow"/>
-          <w:lang w:eastAsia="zh-CN"/>
-        </w:rPr>
-        <w:t>xQueue</w:t>
-      </w:r>
-      <w:proofErr w:type="spellEnd"/>
-      <w:r>
-        <w:rPr>
-          <w:highlight w:val="yellow"/>
-          <w:lang w:eastAsia="zh-CN"/>
-        </w:rPr>
-        <w:t xml:space="preserve">, &amp;data, </w:t>
-      </w:r>
-      <w:proofErr w:type="spellStart"/>
-      <w:r>
-        <w:rPr>
-          <w:highlight w:val="yellow"/>
-          <w:lang w:eastAsia="zh-CN"/>
-        </w:rPr>
-        <w:t>portMAX_DELAY</w:t>
-      </w:r>
-      <w:proofErr w:type="spellEnd"/>
-      <w:r>
-        <w:rPr>
-          <w:highlight w:val="yellow"/>
-          <w:lang w:eastAsia="zh-CN"/>
-        </w:rPr>
-        <w:t>);</w:t>
-      </w:r>
-    </w:p>
-    <w:p>
-      <w:pPr>
-        <w:spacing w:line="360" w:lineRule="auto"/>
-        <w:rPr>
-          <w:lang w:eastAsia="zh-CN"/>
-        </w:rPr>
-      </w:pPr>
+        <w:t>’</w:t>
+      </w:r>
       <w:r>
         <w:rPr>
           <w:rFonts w:hint="eastAsia"/>
           <w:lang w:eastAsia="zh-CN"/>
         </w:rPr>
-        <w:t>Okay what</w:t>
-      </w:r>
-      <w:r>
-        <w:rPr>
-          <w:lang w:eastAsia="zh-CN"/>
-        </w:rPr>
-        <w:t>’</w:t>
-      </w:r>
-      <w:r>
-        <w:rPr>
-          <w:rFonts w:hint="eastAsia"/>
-          <w:lang w:eastAsia="zh-CN"/>
-        </w:rPr>
         <w:t>s next?</w:t>
       </w:r>
     </w:p>
@@ -6996,7 +6995,6 @@
       <w:pPr>
         <w:spacing w:line="360" w:lineRule="auto"/>
         <w:rPr>
-          <w:rFonts w:hint="eastAsia"/>
           <w:b/>
           <w:bCs/>
           <w:lang w:eastAsia="zh-CN"/>
@@ -7015,13 +7013,31 @@
       <w:pPr>
         <w:spacing w:line="360" w:lineRule="auto"/>
         <w:rPr>
+          <w:color w:val="1F497D" w:themeColor="text2"/>
+          <w:sz w:val="24"/>
+          <w:szCs w:val="24"/>
+          <w:lang w:eastAsia="zh-CN"/>
+        </w:rPr>
+      </w:pPr>
+      <w:r>
+        <w:rPr>
           <w:rFonts w:hint="eastAsia"/>
           <w:color w:val="1F497D" w:themeColor="text2"/>
           <w:sz w:val="24"/>
           <w:szCs w:val="24"/>
           <w:lang w:eastAsia="zh-CN"/>
         </w:rPr>
-      </w:pPr>
+        <w:t xml:space="preserve">The Block Diagram Shown in </w:t>
+      </w:r>
+      <w:r>
+        <w:rPr>
+          <w:color w:val="1F497D" w:themeColor="text2"/>
+          <w:sz w:val="24"/>
+          <w:szCs w:val="24"/>
+          <w:lang w:eastAsia="zh-CN"/>
+        </w:rPr>
+        <w:t>A</w:t>
+      </w:r>
       <w:r>
         <w:rPr>
           <w:rFonts w:hint="eastAsia"/>
@@ -7030,25 +7046,6 @@
           <w:szCs w:val="24"/>
           <w:lang w:eastAsia="zh-CN"/>
         </w:rPr>
-        <w:t xml:space="preserve">The Block Diagram Shown in </w:t>
-      </w:r>
-      <w:r>
-        <w:rPr>
-          <w:color w:val="1F497D" w:themeColor="text2"/>
-          <w:sz w:val="24"/>
-          <w:szCs w:val="24"/>
-          <w:lang w:eastAsia="zh-CN"/>
-        </w:rPr>
-        <w:t>A</w:t>
-      </w:r>
-      <w:r>
-        <w:rPr>
-          <w:rFonts w:hint="eastAsia"/>
-          <w:color w:val="1F497D" w:themeColor="text2"/>
-          <w:sz w:val="24"/>
-          <w:szCs w:val="24"/>
-          <w:lang w:eastAsia="zh-CN"/>
-        </w:rPr>
         <w:t>ppendicitis C</w:t>
       </w:r>
     </w:p>
@@ -7279,16 +7276,7 @@
       </w:pPr>
       <w:bookmarkStart w:id="25" w:name="_Toc180442616"/>
       <w:r>
-        <w:t xml:space="preserve">Technical details </w:t>
-      </w:r>
-      <w:r>
-        <w:t>–</w:t>
-      </w:r>
-      <w:r>
-        <w:t xml:space="preserve"> </w:t>
-      </w:r>
-      <w:r>
-        <w:t>Hardware</w:t>
+        <w:t>Technical details – Hardware</w:t>
       </w:r>
       <w:bookmarkEnd w:id="25"/>
     </w:p>
@@ -8494,16 +8482,7 @@
       <w:bookmarkStart w:id="45" w:name="_Toc180442624"/>
       <w:r>
         <w:lastRenderedPageBreak/>
-        <w:t xml:space="preserve">Appendix </w:t>
-      </w:r>
-      <w:r>
-        <w:t>D</w:t>
-      </w:r>
-      <w:r>
-        <w:t xml:space="preserve">: </w:t>
-      </w:r>
-      <w:r>
-        <w:t>Weekly Reports</w:t>
+        <w:t>Appendix D: Weekly Reports</w:t>
       </w:r>
       <w:bookmarkEnd w:id="45"/>
     </w:p>
@@ -15002,21 +14981,7 @@
         <w:rPr>
           <w:lang w:eastAsia="zh-CN"/>
         </w:rPr>
-        <w:t xml:space="preserve">Because of this shortcoming in the Ada programming language, software developers in research and development and contractors for project managed systems, are mandated by technology to purchase and utilize off-the-shelf </w:t>
-      </w:r>
-      <w:proofErr w:type="gramStart"/>
-      <w:r>
-        <w:rPr>
-          <w:lang w:eastAsia="zh-CN"/>
-        </w:rPr>
-        <w:t>third party</w:t>
-      </w:r>
-      <w:proofErr w:type="gramEnd"/>
-      <w:r>
-        <w:rPr>
-          <w:lang w:eastAsia="zh-CN"/>
-        </w:rPr>
-        <w:t xml:space="preserve"> kernel code. The contractor, and eventually the Government, must pay a licensing fee for every copy of the kernel code used in an embedded system.</w:t>
+        <w:t>Because of this shortcoming in the Ada programming language, software developers in research and development and contractors for project managed systems, are mandated by technology to purchase and utilize off-the-shelf third party kernel code. The contractor, and eventually the Government, must pay a licensing fee for every copy of the kernel code used in an embedded system.</w:t>
       </w:r>
     </w:p>
     <w:p>
@@ -20286,6 +20251,7 @@
   <w:style w:type="character" w:default="1" w:styleId="DefaultParagraphFont">
     <w:name w:val="Default Paragraph Font"/>
     <w:uiPriority w:val="1"/>
+    <w:semiHidden/>
     <w:unhideWhenUsed/>
   </w:style>
   <w:style w:type="table" w:default="1" w:styleId="TableNormal">

</xml_diff>